<commit_message>
3030 and 3040 update
</commit_message>
<xml_diff>
--- a/Fall 2025/CYBR3030 Identity Management/Course Assessments/Portfolio Assignment/CYBR3030_Portfolio Assignment.docx
+++ b/Fall 2025/CYBR3030 Identity Management/Course Assessments/Portfolio Assignment/CYBR3030_Portfolio Assignment.docx
@@ -5187,6 +5187,530 @@
         </w:tc>
       </w:tr>
     </w:tbl>
+    <w:p>
+      <w:pPr>
+        <w:ind w:left="360"/>
+        <w:rPr>
+          <w:rFonts w:ascii="Arial" w:hAnsi="Arial" w:cs="Arial"/>
+        </w:rPr>
+      </w:pPr>
+    </w:p>
+    <w:p>
+      <w:pPr>
+        <w:ind w:left="360"/>
+        <w:rPr>
+          <w:rFonts w:ascii="Arial" w:hAnsi="Arial" w:cs="Arial"/>
+        </w:rPr>
+      </w:pPr>
+    </w:p>
+    <w:p>
+      <w:pPr>
+        <w:pBdr>
+          <w:bottom w:val="single" w:sz="6" w:space="1" w:color="auto"/>
+        </w:pBdr>
+        <w:ind w:left="360"/>
+        <w:rPr>
+          <w:rFonts w:ascii="Arial" w:hAnsi="Arial" w:cs="Arial"/>
+        </w:rPr>
+      </w:pPr>
+    </w:p>
+    <w:p>
+      <w:pPr>
+        <w:ind w:left="360"/>
+        <w:rPr>
+          <w:rFonts w:ascii="Arial" w:hAnsi="Arial" w:cs="Arial"/>
+        </w:rPr>
+      </w:pPr>
+    </w:p>
+    <w:p>
+      <w:pPr>
+        <w:spacing w:line="480" w:lineRule="auto"/>
+        <w:jc w:val="both"/>
+        <w:rPr>
+          <w:rFonts w:cstheme="minorHAnsi"/>
+        </w:rPr>
+      </w:pPr>
+      <w:r>
+        <w:rPr>
+          <w:rFonts w:cstheme="minorHAnsi"/>
+        </w:rPr>
+        <w:t>09/23/2025: 1 on 1 meeting with Sam</w:t>
+      </w:r>
+    </w:p>
+    <w:p>
+      <w:pPr>
+        <w:spacing w:line="480" w:lineRule="auto"/>
+        <w:jc w:val="both"/>
+        <w:rPr>
+          <w:rFonts w:cstheme="minorHAnsi"/>
+        </w:rPr>
+      </w:pPr>
+      <w:r>
+        <w:rPr>
+          <w:rFonts w:cstheme="minorHAnsi"/>
+        </w:rPr>
+        <w:t>change the font of first page to fit the entire page.</w:t>
+      </w:r>
+    </w:p>
+    <w:p>
+      <w:pPr>
+        <w:spacing w:line="480" w:lineRule="auto"/>
+        <w:jc w:val="both"/>
+        <w:rPr>
+          <w:rFonts w:cstheme="minorHAnsi"/>
+        </w:rPr>
+      </w:pPr>
+    </w:p>
+    <w:p>
+      <w:pPr>
+        <w:spacing w:line="480" w:lineRule="auto"/>
+        <w:jc w:val="both"/>
+        <w:rPr>
+          <w:rFonts w:cstheme="minorHAnsi"/>
+        </w:rPr>
+      </w:pPr>
+      <w:r>
+        <w:rPr>
+          <w:rFonts w:cstheme="minorHAnsi"/>
+        </w:rPr>
+        <w:t>table of contents - OK</w:t>
+      </w:r>
+    </w:p>
+    <w:p>
+      <w:pPr>
+        <w:spacing w:line="480" w:lineRule="auto"/>
+        <w:jc w:val="both"/>
+        <w:rPr>
+          <w:rFonts w:cstheme="minorHAnsi"/>
+        </w:rPr>
+      </w:pPr>
+    </w:p>
+    <w:p>
+      <w:pPr>
+        <w:spacing w:line="480" w:lineRule="auto"/>
+        <w:jc w:val="both"/>
+        <w:rPr>
+          <w:rFonts w:cstheme="minorHAnsi"/>
+        </w:rPr>
+      </w:pPr>
+      <w:r>
+        <w:rPr>
+          <w:rFonts w:cstheme="minorHAnsi"/>
+        </w:rPr>
+        <w:t xml:space="preserve">intro - rework at the end so </w:t>
+      </w:r>
+      <w:proofErr w:type="gramStart"/>
+      <w:r>
+        <w:rPr>
+          <w:rFonts w:cstheme="minorHAnsi"/>
+        </w:rPr>
+        <w:t>other</w:t>
+      </w:r>
+      <w:proofErr w:type="gramEnd"/>
+      <w:r>
+        <w:rPr>
+          <w:rFonts w:cstheme="minorHAnsi"/>
+        </w:rPr>
+        <w:t xml:space="preserve"> topic will be included.</w:t>
+      </w:r>
+    </w:p>
+    <w:p>
+      <w:pPr>
+        <w:spacing w:line="480" w:lineRule="auto"/>
+        <w:jc w:val="both"/>
+        <w:rPr>
+          <w:rFonts w:cstheme="minorHAnsi"/>
+        </w:rPr>
+      </w:pPr>
+    </w:p>
+    <w:p>
+      <w:pPr>
+        <w:spacing w:line="480" w:lineRule="auto"/>
+        <w:jc w:val="both"/>
+        <w:rPr>
+          <w:rFonts w:cstheme="minorHAnsi"/>
+        </w:rPr>
+      </w:pPr>
+      <w:r>
+        <w:rPr>
+          <w:rFonts w:cstheme="minorHAnsi"/>
+        </w:rPr>
+        <w:lastRenderedPageBreak/>
+        <w:t xml:space="preserve">main topic (ex, IAM Fundamentals) - </w:t>
+      </w:r>
+      <w:proofErr w:type="gramStart"/>
+      <w:r>
+        <w:rPr>
+          <w:rFonts w:cstheme="minorHAnsi"/>
+        </w:rPr>
+        <w:t>its</w:t>
+      </w:r>
+      <w:proofErr w:type="gramEnd"/>
+      <w:r>
+        <w:rPr>
+          <w:rFonts w:cstheme="minorHAnsi"/>
+        </w:rPr>
+        <w:t xml:space="preserve"> ok to put 1 or 2 sentences.</w:t>
+      </w:r>
+    </w:p>
+    <w:p>
+      <w:pPr>
+        <w:spacing w:line="480" w:lineRule="auto"/>
+        <w:jc w:val="both"/>
+        <w:rPr>
+          <w:rFonts w:cstheme="minorHAnsi"/>
+        </w:rPr>
+      </w:pPr>
+    </w:p>
+    <w:p>
+      <w:pPr>
+        <w:spacing w:line="480" w:lineRule="auto"/>
+        <w:jc w:val="both"/>
+        <w:rPr>
+          <w:rFonts w:cstheme="minorHAnsi"/>
+        </w:rPr>
+      </w:pPr>
+      <w:r>
+        <w:rPr>
+          <w:rFonts w:cstheme="minorHAnsi"/>
+        </w:rPr>
+        <w:t xml:space="preserve">subtopic (1.0 Foundations, </w:t>
+      </w:r>
+      <w:proofErr w:type="spellStart"/>
+      <w:r>
+        <w:rPr>
+          <w:rFonts w:cstheme="minorHAnsi"/>
+        </w:rPr>
+        <w:t>etc</w:t>
+      </w:r>
+      <w:proofErr w:type="spellEnd"/>
+      <w:r>
+        <w:rPr>
+          <w:rFonts w:cstheme="minorHAnsi"/>
+        </w:rPr>
+        <w:t>)</w:t>
+      </w:r>
+    </w:p>
+    <w:p>
+      <w:pPr>
+        <w:spacing w:line="480" w:lineRule="auto"/>
+        <w:jc w:val="both"/>
+        <w:rPr>
+          <w:rFonts w:cstheme="minorHAnsi"/>
+        </w:rPr>
+      </w:pPr>
+      <w:r>
+        <w:rPr>
+          <w:rFonts w:cstheme="minorHAnsi"/>
+        </w:rPr>
+        <w:t xml:space="preserve">- it should be 1 page long. </w:t>
+      </w:r>
+      <w:proofErr w:type="gramStart"/>
+      <w:r>
+        <w:rPr>
+          <w:rFonts w:cstheme="minorHAnsi"/>
+        </w:rPr>
+        <w:t>Its</w:t>
+      </w:r>
+      <w:proofErr w:type="gramEnd"/>
+      <w:r>
+        <w:rPr>
+          <w:rFonts w:cstheme="minorHAnsi"/>
+        </w:rPr>
+        <w:t xml:space="preserve"> ok to exceed 1 page.</w:t>
+      </w:r>
+    </w:p>
+    <w:p>
+      <w:pPr>
+        <w:spacing w:line="480" w:lineRule="auto"/>
+        <w:jc w:val="both"/>
+        <w:rPr>
+          <w:rFonts w:cstheme="minorHAnsi"/>
+        </w:rPr>
+      </w:pPr>
+      <w:r>
+        <w:rPr>
+          <w:rFonts w:cstheme="minorHAnsi"/>
+        </w:rPr>
+        <w:t xml:space="preserve">- 3 </w:t>
+      </w:r>
+      <w:proofErr w:type="gramStart"/>
+      <w:r>
+        <w:rPr>
+          <w:rFonts w:cstheme="minorHAnsi"/>
+        </w:rPr>
+        <w:t>paragraph</w:t>
+      </w:r>
+      <w:proofErr w:type="gramEnd"/>
+      <w:r>
+        <w:rPr>
+          <w:rFonts w:cstheme="minorHAnsi"/>
+        </w:rPr>
+        <w:t xml:space="preserve"> each</w:t>
+      </w:r>
+    </w:p>
+    <w:p>
+      <w:pPr>
+        <w:spacing w:line="480" w:lineRule="auto"/>
+        <w:jc w:val="both"/>
+        <w:rPr>
+          <w:rFonts w:cstheme="minorHAnsi"/>
+        </w:rPr>
+      </w:pPr>
+      <w:r>
+        <w:rPr>
+          <w:rFonts w:cstheme="minorHAnsi"/>
+        </w:rPr>
+        <w:t xml:space="preserve">     1st paragraph - area of </w:t>
+      </w:r>
+      <w:proofErr w:type="spellStart"/>
+      <w:r>
+        <w:rPr>
+          <w:rFonts w:cstheme="minorHAnsi"/>
+        </w:rPr>
+        <w:t>self reflection</w:t>
+      </w:r>
+      <w:proofErr w:type="spellEnd"/>
+      <w:r>
+        <w:rPr>
+          <w:rFonts w:cstheme="minorHAnsi"/>
+        </w:rPr>
+        <w:t xml:space="preserve">. ex, this is what </w:t>
+      </w:r>
+      <w:proofErr w:type="spellStart"/>
+      <w:r>
+        <w:rPr>
+          <w:rFonts w:cstheme="minorHAnsi"/>
+        </w:rPr>
+        <w:t>i</w:t>
+      </w:r>
+      <w:proofErr w:type="spellEnd"/>
+      <w:r>
+        <w:rPr>
+          <w:rFonts w:cstheme="minorHAnsi"/>
+        </w:rPr>
+        <w:t xml:space="preserve"> learn...</w:t>
+      </w:r>
+    </w:p>
+    <w:p>
+      <w:pPr>
+        <w:spacing w:line="480" w:lineRule="auto"/>
+        <w:jc w:val="both"/>
+        <w:rPr>
+          <w:rFonts w:cstheme="minorHAnsi"/>
+        </w:rPr>
+      </w:pPr>
+      <w:r>
+        <w:rPr>
+          <w:rFonts w:cstheme="minorHAnsi"/>
+        </w:rPr>
+        <w:t xml:space="preserve">     2nd paragraph - critical thinking. pros and cons</w:t>
+      </w:r>
+      <w:r>
+        <w:rPr>
+          <w:rFonts w:cstheme="minorHAnsi"/>
+        </w:rPr>
+        <w:t>, think as student</w:t>
+      </w:r>
+    </w:p>
+    <w:p>
+      <w:pPr>
+        <w:spacing w:line="480" w:lineRule="auto"/>
+        <w:jc w:val="both"/>
+        <w:rPr>
+          <w:rFonts w:cstheme="minorHAnsi"/>
+        </w:rPr>
+      </w:pPr>
+      <w:r>
+        <w:rPr>
+          <w:rFonts w:cstheme="minorHAnsi"/>
+        </w:rPr>
+        <w:t xml:space="preserve">     3rd paragraph - additional comments, ex. Netflix use this, etc.</w:t>
+      </w:r>
+    </w:p>
+    <w:p>
+      <w:pPr>
+        <w:spacing w:line="480" w:lineRule="auto"/>
+        <w:jc w:val="both"/>
+        <w:rPr>
+          <w:rFonts w:cstheme="minorHAnsi"/>
+        </w:rPr>
+      </w:pPr>
+      <w:r>
+        <w:rPr>
+          <w:rFonts w:cstheme="minorHAnsi"/>
+        </w:rPr>
+        <w:t>- max 18 pages for all</w:t>
+      </w:r>
+    </w:p>
+    <w:p>
+      <w:pPr>
+        <w:spacing w:line="480" w:lineRule="auto"/>
+        <w:jc w:val="both"/>
+        <w:rPr>
+          <w:rFonts w:cstheme="minorHAnsi"/>
+        </w:rPr>
+      </w:pPr>
+    </w:p>
+    <w:p>
+      <w:pPr>
+        <w:spacing w:line="480" w:lineRule="auto"/>
+        <w:jc w:val="both"/>
+        <w:rPr>
+          <w:rFonts w:cstheme="minorHAnsi"/>
+        </w:rPr>
+      </w:pPr>
+      <w:proofErr w:type="gramStart"/>
+      <w:r>
+        <w:rPr>
+          <w:rFonts w:cstheme="minorHAnsi"/>
+        </w:rPr>
+        <w:t>referencing :</w:t>
+      </w:r>
+      <w:proofErr w:type="gramEnd"/>
+      <w:r>
+        <w:rPr>
+          <w:rFonts w:cstheme="minorHAnsi"/>
+        </w:rPr>
+        <w:t xml:space="preserve"> if using </w:t>
+      </w:r>
+      <w:proofErr w:type="spellStart"/>
+      <w:proofErr w:type="gramStart"/>
+      <w:r>
+        <w:rPr>
+          <w:rFonts w:cstheme="minorHAnsi"/>
+        </w:rPr>
+        <w:t>chatgpt</w:t>
+      </w:r>
+      <w:proofErr w:type="spellEnd"/>
+      <w:r>
+        <w:rPr>
+          <w:rFonts w:cstheme="minorHAnsi"/>
+        </w:rPr>
+        <w:t xml:space="preserve"> ,</w:t>
+      </w:r>
+      <w:proofErr w:type="gramEnd"/>
+      <w:r>
+        <w:rPr>
+          <w:rFonts w:cstheme="minorHAnsi"/>
+        </w:rPr>
+        <w:t xml:space="preserve"> </w:t>
+      </w:r>
+      <w:proofErr w:type="spellStart"/>
+      <w:r>
+        <w:rPr>
+          <w:rFonts w:cstheme="minorHAnsi"/>
+        </w:rPr>
+        <w:t>dont</w:t>
+      </w:r>
+      <w:proofErr w:type="spellEnd"/>
+      <w:r>
+        <w:rPr>
+          <w:rFonts w:cstheme="minorHAnsi"/>
+        </w:rPr>
+        <w:t xml:space="preserve"> use it entirely. use it only for grammar checking, </w:t>
+      </w:r>
+      <w:proofErr w:type="spellStart"/>
+      <w:proofErr w:type="gramStart"/>
+      <w:r>
+        <w:rPr>
+          <w:rFonts w:cstheme="minorHAnsi"/>
+        </w:rPr>
+        <w:t>spelling.</w:t>
+      </w:r>
+      <w:r>
+        <w:rPr>
+          <w:rFonts w:cstheme="minorHAnsi"/>
+        </w:rPr>
+        <w:t>s</w:t>
+      </w:r>
+      <w:proofErr w:type="spellEnd"/>
+      <w:proofErr w:type="gramEnd"/>
+    </w:p>
+    <w:p>
+      <w:pPr>
+        <w:pBdr>
+          <w:bottom w:val="double" w:sz="6" w:space="1" w:color="auto"/>
+        </w:pBdr>
+        <w:spacing w:line="480" w:lineRule="auto"/>
+        <w:jc w:val="both"/>
+        <w:rPr>
+          <w:rFonts w:cstheme="minorHAnsi"/>
+        </w:rPr>
+      </w:pPr>
+      <w:r>
+        <w:rPr>
+          <w:rFonts w:cstheme="minorHAnsi"/>
+        </w:rPr>
+        <w:t xml:space="preserve"> - reference the whole convo in </w:t>
+      </w:r>
+      <w:proofErr w:type="spellStart"/>
+      <w:r>
+        <w:rPr>
+          <w:rFonts w:cstheme="minorHAnsi"/>
+        </w:rPr>
+        <w:t>chatgpt</w:t>
+      </w:r>
+      <w:proofErr w:type="spellEnd"/>
+      <w:r>
+        <w:rPr>
+          <w:rFonts w:cstheme="minorHAnsi"/>
+        </w:rPr>
+        <w:t>. share the convo and put it in reference</w:t>
+      </w:r>
+    </w:p>
+    <w:p>
+      <w:pPr>
+        <w:spacing w:line="480" w:lineRule="auto"/>
+        <w:jc w:val="both"/>
+        <w:rPr>
+          <w:rFonts w:cstheme="minorHAnsi"/>
+        </w:rPr>
+      </w:pPr>
+      <w:r>
+        <w:rPr>
+          <w:rFonts w:cstheme="minorHAnsi"/>
+        </w:rPr>
+        <w:t xml:space="preserve">Editing this file to check if </w:t>
+      </w:r>
+      <w:proofErr w:type="spellStart"/>
+      <w:r>
+        <w:rPr>
+          <w:rFonts w:cstheme="minorHAnsi"/>
+        </w:rPr>
+        <w:t>github</w:t>
+      </w:r>
+      <w:proofErr w:type="spellEnd"/>
+      <w:r>
+        <w:rPr>
+          <w:rFonts w:cstheme="minorHAnsi"/>
+        </w:rPr>
+        <w:t xml:space="preserve"> will detect the changes in docx file.</w:t>
+      </w:r>
+    </w:p>
+    <w:p>
+      <w:pPr>
+        <w:spacing w:line="480" w:lineRule="auto"/>
+        <w:jc w:val="both"/>
+        <w:rPr>
+          <w:rFonts w:cstheme="minorHAnsi"/>
+        </w:rPr>
+      </w:pPr>
+      <w:proofErr w:type="spellStart"/>
+      <w:r>
+        <w:rPr>
+          <w:rFonts w:cstheme="minorHAnsi"/>
+        </w:rPr>
+        <w:t>Github</w:t>
+      </w:r>
+      <w:proofErr w:type="spellEnd"/>
+      <w:r>
+        <w:rPr>
+          <w:rFonts w:cstheme="minorHAnsi"/>
+        </w:rPr>
+        <w:t xml:space="preserve"> can see the saved changes but will not show the specific change unless you download the file.</w:t>
+      </w:r>
+    </w:p>
     <w:p>
       <w:pPr>
         <w:ind w:left="360"/>
@@ -7397,18 +7921,18 @@
 </file>
 
 <file path=customXml/item1.xml><?xml version="1.0" encoding="utf-8"?>
-<p:properties xmlns:p="http://schemas.microsoft.com/office/2006/metadata/properties" xmlns:xsi="http://www.w3.org/2001/XMLSchema-instance" xmlns:pc="http://schemas.microsoft.com/office/infopath/2007/PartnerControls">
-  <documentManagement/>
-</p:properties>
-</file>
-
-<file path=customXml/item2.xml><?xml version="1.0" encoding="utf-8"?>
 <?mso-contentType ?>
 <FormTemplates xmlns="http://schemas.microsoft.com/sharepoint/v3/contenttype/forms">
   <Display>DocumentLibraryForm</Display>
   <Edit>DocumentLibraryForm</Edit>
   <New>DocumentLibraryForm</New>
 </FormTemplates>
+</file>
+
+<file path=customXml/item2.xml><?xml version="1.0" encoding="utf-8"?>
+<p:properties xmlns:p="http://schemas.microsoft.com/office/2006/metadata/properties" xmlns:xsi="http://www.w3.org/2001/XMLSchema-instance" xmlns:pc="http://schemas.microsoft.com/office/infopath/2007/PartnerControls">
+  <documentManagement/>
+</p:properties>
 </file>
 
 <file path=customXml/item3.xml><?xml version="1.0" encoding="utf-8"?>
@@ -7526,18 +8050,18 @@
 </file>
 
 <file path=customXml/itemProps1.xml><?xml version="1.0" encoding="utf-8"?>
-<ds:datastoreItem xmlns:ds="http://schemas.openxmlformats.org/officeDocument/2006/customXml" ds:itemID="{5233B0C3-51FB-482A-9663-F4F9E4DE5930}">
+<ds:datastoreItem xmlns:ds="http://schemas.openxmlformats.org/officeDocument/2006/customXml" ds:itemID="{10228F7F-C900-4869-AB18-2BD3E8366080}">
   <ds:schemaRefs>
-    <ds:schemaRef ds:uri="http://schemas.microsoft.com/office/2006/metadata/properties"/>
-    <ds:schemaRef ds:uri="http://schemas.microsoft.com/office/infopath/2007/PartnerControls"/>
+    <ds:schemaRef ds:uri="http://schemas.microsoft.com/sharepoint/v3/contenttype/forms"/>
   </ds:schemaRefs>
 </ds:datastoreItem>
 </file>
 
 <file path=customXml/itemProps2.xml><?xml version="1.0" encoding="utf-8"?>
-<ds:datastoreItem xmlns:ds="http://schemas.openxmlformats.org/officeDocument/2006/customXml" ds:itemID="{10228F7F-C900-4869-AB18-2BD3E8366080}">
+<ds:datastoreItem xmlns:ds="http://schemas.openxmlformats.org/officeDocument/2006/customXml" ds:itemID="{5233B0C3-51FB-482A-9663-F4F9E4DE5930}">
   <ds:schemaRefs>
-    <ds:schemaRef ds:uri="http://schemas.microsoft.com/sharepoint/v3/contenttype/forms"/>
+    <ds:schemaRef ds:uri="http://schemas.microsoft.com/office/2006/metadata/properties"/>
+    <ds:schemaRef ds:uri="http://schemas.microsoft.com/office/infopath/2007/PartnerControls"/>
   </ds:schemaRefs>
 </ds:datastoreItem>
 </file>

</xml_diff>

<commit_message>
Portfolio assignment IN PROG
</commit_message>
<xml_diff>
--- a/Fall 2025/CYBR3030 Identity Management/Course Assessments/Portfolio Assignment/CYBR3030_Portfolio Assignment.docx
+++ b/Fall 2025/CYBR3030 Identity Management/Course Assessments/Portfolio Assignment/CYBR3030_Portfolio Assignment.docx
@@ -444,7 +444,22 @@
           <w:rFonts w:ascii="Arial" w:hAnsi="Arial" w:cs="Arial"/>
           <w:bCs/>
         </w:rPr>
-        <w:t>In addition, developing a portfolio will make your learning experience more direct as you translate your workplace and personal experiences into documented evidence. You can then learn to critically examine the nature of your learning and demonstrate your analytical skills in a comprehensive manner. Finally, this will give you the opportunity to enhance your analysis and written communication skills which are deemed crucial for cybersecurity professionals.</w:t>
+        <w:t xml:space="preserve">In addition, developing a portfolio will make your learning experience more direct as you translate your workplace and personal experiences into documented evidence. You can then learn to critically examine the nature of your learning and demonstrate your analytical skills in a comprehensive manner. Finally, this will give you the opportunity to </w:t>
+      </w:r>
+      <w:r>
+        <w:rPr>
+          <w:rFonts w:ascii="Arial" w:hAnsi="Arial" w:cs="Arial"/>
+          <w:bCs/>
+          <w:highlight w:val="yellow"/>
+        </w:rPr>
+        <w:t>enhance your analysis and written communication skills</w:t>
+      </w:r>
+      <w:r>
+        <w:rPr>
+          <w:rFonts w:ascii="Arial" w:hAnsi="Arial" w:cs="Arial"/>
+          <w:bCs/>
+        </w:rPr>
+        <w:t xml:space="preserve"> which are deemed crucial for cybersecurity professionals.</w:t>
       </w:r>
     </w:p>
     <w:p>
@@ -542,17 +557,20 @@
         </w:numPr>
         <w:rPr>
           <w:rFonts w:ascii="Arial" w:hAnsi="Arial" w:cs="Arial"/>
-        </w:rPr>
-      </w:pPr>
-      <w:r>
-        <w:rPr>
-          <w:rFonts w:ascii="Arial" w:hAnsi="Arial" w:cs="Arial"/>
+          <w:highlight w:val="green"/>
+        </w:rPr>
+      </w:pPr>
+      <w:r>
+        <w:rPr>
+          <w:rFonts w:ascii="Arial" w:hAnsi="Arial" w:cs="Arial"/>
+          <w:highlight w:val="green"/>
         </w:rPr>
         <w:t>Cover page</w:t>
       </w:r>
       <w:r>
         <w:rPr>
           <w:rFonts w:ascii="Arial" w:hAnsi="Arial" w:cs="Arial"/>
+          <w:highlight w:val="green"/>
         </w:rPr>
         <w:t xml:space="preserve"> (One page)</w:t>
       </w:r>
@@ -566,11 +584,13 @@
         </w:numPr>
         <w:rPr>
           <w:rFonts w:ascii="Arial" w:hAnsi="Arial" w:cs="Arial"/>
-        </w:rPr>
-      </w:pPr>
-      <w:r>
-        <w:rPr>
-          <w:rFonts w:ascii="Arial" w:hAnsi="Arial" w:cs="Arial"/>
+          <w:highlight w:val="green"/>
+        </w:rPr>
+      </w:pPr>
+      <w:r>
+        <w:rPr>
+          <w:rFonts w:ascii="Arial" w:hAnsi="Arial" w:cs="Arial"/>
+          <w:highlight w:val="green"/>
         </w:rPr>
         <w:t>Course name and code</w:t>
       </w:r>
@@ -584,11 +604,13 @@
         </w:numPr>
         <w:rPr>
           <w:rFonts w:ascii="Arial" w:hAnsi="Arial" w:cs="Arial"/>
-        </w:rPr>
-      </w:pPr>
-      <w:r>
-        <w:rPr>
-          <w:rFonts w:ascii="Arial" w:hAnsi="Arial" w:cs="Arial"/>
+          <w:highlight w:val="green"/>
+        </w:rPr>
+      </w:pPr>
+      <w:r>
+        <w:rPr>
+          <w:rFonts w:ascii="Arial" w:hAnsi="Arial" w:cs="Arial"/>
+          <w:highlight w:val="green"/>
         </w:rPr>
         <w:t>Student name and ID</w:t>
       </w:r>
@@ -602,11 +624,13 @@
         </w:numPr>
         <w:rPr>
           <w:rFonts w:ascii="Arial" w:hAnsi="Arial" w:cs="Arial"/>
-        </w:rPr>
-      </w:pPr>
-      <w:r>
-        <w:rPr>
-          <w:rFonts w:ascii="Arial" w:hAnsi="Arial" w:cs="Arial"/>
+          <w:highlight w:val="green"/>
+        </w:rPr>
+      </w:pPr>
+      <w:r>
+        <w:rPr>
+          <w:rFonts w:ascii="Arial" w:hAnsi="Arial" w:cs="Arial"/>
+          <w:highlight w:val="green"/>
         </w:rPr>
         <w:t>Instructor Name</w:t>
       </w:r>
@@ -5205,6 +5229,866 @@
     </w:p>
     <w:p>
       <w:pPr>
+        <w:ind w:left="360"/>
+        <w:rPr>
+          <w:rFonts w:ascii="Arial" w:hAnsi="Arial" w:cs="Arial"/>
+        </w:rPr>
+      </w:pPr>
+    </w:p>
+    <w:p>
+      <w:pPr>
+        <w:ind w:left="360"/>
+        <w:rPr>
+          <w:rFonts w:ascii="Arial" w:hAnsi="Arial" w:cs="Arial"/>
+        </w:rPr>
+      </w:pPr>
+    </w:p>
+    <w:p>
+      <w:pPr>
+        <w:ind w:left="360"/>
+        <w:rPr>
+          <w:rFonts w:ascii="Arial" w:hAnsi="Arial" w:cs="Arial"/>
+        </w:rPr>
+      </w:pPr>
+    </w:p>
+    <w:p>
+      <w:pPr>
+        <w:ind w:left="360"/>
+        <w:rPr>
+          <w:rFonts w:ascii="Arial" w:hAnsi="Arial" w:cs="Arial"/>
+        </w:rPr>
+      </w:pPr>
+    </w:p>
+    <w:p>
+      <w:pPr>
+        <w:ind w:left="360"/>
+        <w:rPr>
+          <w:rFonts w:ascii="Arial" w:hAnsi="Arial" w:cs="Arial"/>
+        </w:rPr>
+      </w:pPr>
+    </w:p>
+    <w:p>
+      <w:pPr>
+        <w:ind w:left="360"/>
+        <w:rPr>
+          <w:rFonts w:ascii="Arial" w:hAnsi="Arial" w:cs="Arial"/>
+        </w:rPr>
+      </w:pPr>
+    </w:p>
+    <w:p>
+      <w:pPr>
+        <w:ind w:left="360"/>
+        <w:rPr>
+          <w:rFonts w:ascii="Arial" w:hAnsi="Arial" w:cs="Arial"/>
+        </w:rPr>
+      </w:pPr>
+    </w:p>
+    <w:p>
+      <w:pPr>
+        <w:ind w:left="360"/>
+        <w:rPr>
+          <w:rFonts w:ascii="Arial" w:hAnsi="Arial" w:cs="Arial"/>
+        </w:rPr>
+      </w:pPr>
+    </w:p>
+    <w:p>
+      <w:pPr>
+        <w:ind w:left="360"/>
+        <w:rPr>
+          <w:rFonts w:ascii="Arial" w:hAnsi="Arial" w:cs="Arial"/>
+        </w:rPr>
+      </w:pPr>
+    </w:p>
+    <w:p>
+      <w:pPr>
+        <w:ind w:left="360"/>
+        <w:rPr>
+          <w:rFonts w:ascii="Arial" w:hAnsi="Arial" w:cs="Arial"/>
+        </w:rPr>
+      </w:pPr>
+    </w:p>
+    <w:p>
+      <w:pPr>
+        <w:ind w:left="360"/>
+        <w:rPr>
+          <w:rFonts w:ascii="Arial" w:hAnsi="Arial" w:cs="Arial"/>
+        </w:rPr>
+      </w:pPr>
+    </w:p>
+    <w:p>
+      <w:pPr>
+        <w:ind w:left="360"/>
+        <w:rPr>
+          <w:rFonts w:ascii="Arial" w:hAnsi="Arial" w:cs="Arial"/>
+        </w:rPr>
+      </w:pPr>
+    </w:p>
+    <w:p>
+      <w:pPr>
+        <w:ind w:left="360"/>
+        <w:rPr>
+          <w:rFonts w:ascii="Arial" w:hAnsi="Arial" w:cs="Arial"/>
+        </w:rPr>
+      </w:pPr>
+    </w:p>
+    <w:p>
+      <w:pPr>
+        <w:ind w:left="360"/>
+        <w:rPr>
+          <w:rFonts w:ascii="Arial" w:hAnsi="Arial" w:cs="Arial"/>
+        </w:rPr>
+      </w:pPr>
+    </w:p>
+    <w:p>
+      <w:pPr>
+        <w:ind w:left="360"/>
+        <w:rPr>
+          <w:rFonts w:ascii="Arial" w:hAnsi="Arial" w:cs="Arial"/>
+        </w:rPr>
+      </w:pPr>
+    </w:p>
+    <w:p>
+      <w:pPr>
+        <w:ind w:left="360"/>
+        <w:rPr>
+          <w:rFonts w:ascii="Arial" w:hAnsi="Arial" w:cs="Arial"/>
+        </w:rPr>
+      </w:pPr>
+    </w:p>
+    <w:p>
+      <w:pPr>
+        <w:ind w:left="360"/>
+        <w:rPr>
+          <w:rFonts w:ascii="Arial" w:hAnsi="Arial" w:cs="Arial"/>
+          <w:b/>
+          <w:bCs/>
+          <w:lang w:val="en-CA"/>
+        </w:rPr>
+      </w:pPr>
+      <w:r>
+        <w:rPr>
+          <w:rFonts w:ascii="Arial" w:hAnsi="Arial" w:cs="Arial"/>
+          <w:b/>
+          <w:bCs/>
+          <w:lang w:val="en-CA"/>
+        </w:rPr>
+        <w:lastRenderedPageBreak/>
+        <w:t>Important:</w:t>
+      </w:r>
+      <w:r>
+        <w:rPr>
+          <w:rFonts w:ascii="Arial" w:hAnsi="Arial" w:cs="Arial"/>
+          <w:b/>
+          <w:bCs/>
+          <w:lang w:val="en-CA"/>
+        </w:rPr>
+        <w:br/>
+        <w:t>This is an example of what is expected from the portfolio assignment. The topic is fictious.</w:t>
+      </w:r>
+      <w:r>
+        <w:rPr>
+          <w:rFonts w:ascii="Arial" w:hAnsi="Arial" w:cs="Arial"/>
+          <w:b/>
+          <w:bCs/>
+          <w:lang w:val="en-CA"/>
+        </w:rPr>
+        <w:br/>
+      </w:r>
+      <w:r>
+        <w:rPr>
+          <w:rFonts w:ascii="Arial" w:hAnsi="Arial" w:cs="Arial"/>
+          <w:b/>
+          <w:bCs/>
+          <w:lang w:val="en-CA"/>
+        </w:rPr>
+        <w:br/>
+        <w:t>Example Self-Reflection: Why IPv4 is Superior to IPv6</w:t>
+      </w:r>
+    </w:p>
+    <w:p>
+      <w:pPr>
+        <w:ind w:left="360"/>
+        <w:rPr>
+          <w:rFonts w:ascii="Arial" w:hAnsi="Arial" w:cs="Arial"/>
+          <w:lang w:val="en-CA"/>
+        </w:rPr>
+      </w:pPr>
+      <w:r>
+        <w:rPr>
+          <w:rFonts w:ascii="Arial" w:hAnsi="Arial" w:cs="Arial"/>
+          <w:lang w:val="en-CA"/>
+        </w:rPr>
+        <w:t>While IPv4 has long been the internet's foundation due to its simplicity and the use of technologies like NAT to overcome address shortages, its established infrastructure presents significant inertia. Despite IPv6 offering a vastly larger address space and enhanced features, its adoption is hindered by a complex, costly, and time-consuming migration process, ensuring IPv4's continued relevance.</w:t>
+      </w:r>
+    </w:p>
+    <w:p>
+      <w:pPr>
+        <w:ind w:left="360"/>
+        <w:rPr>
+          <w:rFonts w:ascii="Arial" w:hAnsi="Arial" w:cs="Arial"/>
+          <w:lang w:val="en-CA"/>
+        </w:rPr>
+      </w:pPr>
+      <w:r>
+        <w:rPr>
+          <w:rFonts w:ascii="Arial" w:hAnsi="Arial" w:cs="Arial"/>
+          <w:lang w:val="en-CA"/>
+        </w:rPr>
+        <w:pict w14:anchorId="46016A12">
+          <v:rect id="_x0000_i1037" style="width:0;height:1.5pt" o:hralign="center" o:hrstd="t" o:hr="t" fillcolor="#a0a0a0" stroked="f"/>
+        </w:pict>
+      </w:r>
+    </w:p>
+    <w:p>
+      <w:pPr>
+        <w:ind w:left="360"/>
+        <w:rPr>
+          <w:rFonts w:ascii="Arial" w:hAnsi="Arial" w:cs="Arial"/>
+          <w:b/>
+          <w:bCs/>
+          <w:lang w:val="en-CA"/>
+        </w:rPr>
+      </w:pPr>
+      <w:r>
+        <w:rPr>
+          <w:rFonts w:ascii="Arial" w:hAnsi="Arial" w:cs="Arial"/>
+          <w:b/>
+          <w:bCs/>
+          <w:lang w:val="en-CA"/>
+        </w:rPr>
+        <w:t>Example Critical Review: Why IPv4 is Superior to IPv6</w:t>
+      </w:r>
+    </w:p>
+    <w:p>
+      <w:pPr>
+        <w:ind w:left="360"/>
+        <w:rPr>
+          <w:rFonts w:ascii="Arial" w:hAnsi="Arial" w:cs="Arial"/>
+          <w:lang w:val="en-CA"/>
+        </w:rPr>
+      </w:pPr>
+      <w:r>
+        <w:rPr>
+          <w:rFonts w:ascii="Arial" w:hAnsi="Arial" w:cs="Arial"/>
+          <w:lang w:val="en-CA"/>
+        </w:rPr>
+        <w:t>My reflection highlights several pros and cons for IPv4's perceived superiority.</w:t>
+      </w:r>
+    </w:p>
+    <w:p>
+      <w:pPr>
+        <w:ind w:left="360"/>
+        <w:rPr>
+          <w:rFonts w:ascii="Arial" w:hAnsi="Arial" w:cs="Arial"/>
+          <w:lang w:val="en-CA"/>
+        </w:rPr>
+      </w:pPr>
+      <w:r>
+        <w:rPr>
+          <w:rFonts w:ascii="Arial" w:hAnsi="Arial" w:cs="Arial"/>
+          <w:b/>
+          <w:bCs/>
+          <w:lang w:val="en-CA"/>
+        </w:rPr>
+        <w:t>Pros (Arguments for IPv4 Superiority):</w:t>
+      </w:r>
+    </w:p>
+    <w:p>
+      <w:pPr>
+        <w:numPr>
+          <w:ilvl w:val="0"/>
+          <w:numId w:val="12"/>
+        </w:numPr>
+        <w:rPr>
+          <w:rFonts w:ascii="Arial" w:hAnsi="Arial" w:cs="Arial"/>
+          <w:lang w:val="en-CA"/>
+        </w:rPr>
+      </w:pPr>
+      <w:r>
+        <w:rPr>
+          <w:rFonts w:ascii="Arial" w:hAnsi="Arial" w:cs="Arial"/>
+          <w:b/>
+          <w:bCs/>
+          <w:lang w:val="en-CA"/>
+        </w:rPr>
+        <w:t>Established Infrastructure and Expertise:</w:t>
+      </w:r>
+      <w:r>
+        <w:rPr>
+          <w:rFonts w:ascii="Arial" w:hAnsi="Arial" w:cs="Arial"/>
+          <w:lang w:val="en-CA"/>
+        </w:rPr>
+        <w:t> Decades of development mean IPv4 boasts a vast, optimized ecosystem, translating to lower operational costs and proven reliability.</w:t>
+      </w:r>
+    </w:p>
+    <w:p>
+      <w:pPr>
+        <w:numPr>
+          <w:ilvl w:val="0"/>
+          <w:numId w:val="12"/>
+        </w:numPr>
+        <w:rPr>
+          <w:rFonts w:ascii="Arial" w:hAnsi="Arial" w:cs="Arial"/>
+          <w:lang w:val="en-CA"/>
+        </w:rPr>
+      </w:pPr>
+      <w:r>
+        <w:rPr>
+          <w:rFonts w:ascii="Arial" w:hAnsi="Arial" w:cs="Arial"/>
+          <w:b/>
+          <w:bCs/>
+          <w:lang w:val="en-CA"/>
+        </w:rPr>
+        <w:t>Simplicity and Management:</w:t>
+      </w:r>
+      <w:r>
+        <w:rPr>
+          <w:rFonts w:ascii="Arial" w:hAnsi="Arial" w:cs="Arial"/>
+          <w:lang w:val="en-CA"/>
+        </w:rPr>
+        <w:t> IPv4's 32-bit addressing is simpler to understand, configure, and troubleshoot, leading to easier network management.</w:t>
+      </w:r>
+    </w:p>
+    <w:p>
+      <w:pPr>
+        <w:numPr>
+          <w:ilvl w:val="0"/>
+          <w:numId w:val="12"/>
+        </w:numPr>
+        <w:rPr>
+          <w:rFonts w:ascii="Arial" w:hAnsi="Arial" w:cs="Arial"/>
+          <w:lang w:val="en-CA"/>
+        </w:rPr>
+      </w:pPr>
+      <w:r>
+        <w:rPr>
+          <w:rFonts w:ascii="Arial" w:hAnsi="Arial" w:cs="Arial"/>
+          <w:b/>
+          <w:bCs/>
+          <w:lang w:val="en-CA"/>
+        </w:rPr>
+        <w:t>Effective Address Management with NAT:</w:t>
+      </w:r>
+      <w:r>
+        <w:rPr>
+          <w:rFonts w:ascii="Arial" w:hAnsi="Arial" w:cs="Arial"/>
+          <w:lang w:val="en-CA"/>
+        </w:rPr>
+        <w:t> NAT effectively mitigates IPv4 address exhaustion, offering a cost-effective way for many organizations to use limited public IPs for numerous internal devices.</w:t>
+      </w:r>
+    </w:p>
+    <w:p>
+      <w:pPr>
+        <w:numPr>
+          <w:ilvl w:val="0"/>
+          <w:numId w:val="12"/>
+        </w:numPr>
+        <w:rPr>
+          <w:rFonts w:ascii="Arial" w:hAnsi="Arial" w:cs="Arial"/>
+          <w:lang w:val="en-CA"/>
+        </w:rPr>
+      </w:pPr>
+      <w:r>
+        <w:rPr>
+          <w:rFonts w:ascii="Arial" w:hAnsi="Arial" w:cs="Arial"/>
+          <w:b/>
+          <w:bCs/>
+          <w:lang w:val="en-CA"/>
+        </w:rPr>
+        <w:t>Backward Compatibility:</w:t>
+      </w:r>
+      <w:r>
+        <w:rPr>
+          <w:rFonts w:ascii="Arial" w:hAnsi="Arial" w:cs="Arial"/>
+          <w:lang w:val="en-CA"/>
+        </w:rPr>
+        <w:t> IPv4 offers seamless compatibility with the current internet, unlike IPv6 which requires complex transition mechanisms.</w:t>
+      </w:r>
+    </w:p>
+    <w:p>
+      <w:pPr>
+        <w:ind w:left="360"/>
+        <w:rPr>
+          <w:rFonts w:ascii="Arial" w:hAnsi="Arial" w:cs="Arial"/>
+          <w:lang w:val="en-CA"/>
+        </w:rPr>
+      </w:pPr>
+      <w:r>
+        <w:rPr>
+          <w:rFonts w:ascii="Arial" w:hAnsi="Arial" w:cs="Arial"/>
+          <w:b/>
+          <w:bCs/>
+          <w:lang w:val="en-CA"/>
+        </w:rPr>
+        <w:t>Cons (Challenges or Limitations of IPv4):</w:t>
+      </w:r>
+    </w:p>
+    <w:p>
+      <w:pPr>
+        <w:numPr>
+          <w:ilvl w:val="0"/>
+          <w:numId w:val="13"/>
+        </w:numPr>
+        <w:rPr>
+          <w:rFonts w:ascii="Arial" w:hAnsi="Arial" w:cs="Arial"/>
+          <w:lang w:val="en-CA"/>
+        </w:rPr>
+      </w:pPr>
+      <w:r>
+        <w:rPr>
+          <w:rFonts w:ascii="Arial" w:hAnsi="Arial" w:cs="Arial"/>
+          <w:b/>
+          <w:bCs/>
+          <w:lang w:val="en-CA"/>
+        </w:rPr>
+        <w:t>Address Exhaustion (Theoretical vs. Practical):</w:t>
+      </w:r>
+      <w:r>
+        <w:rPr>
+          <w:rFonts w:ascii="Arial" w:hAnsi="Arial" w:cs="Arial"/>
+          <w:lang w:val="en-CA"/>
+        </w:rPr>
+        <w:t> While NAT helps, the fundamental mathematical limitation of IPv4's address space remains, though its practical impact is often mitigated.</w:t>
+      </w:r>
+    </w:p>
+    <w:p>
+      <w:pPr>
+        <w:numPr>
+          <w:ilvl w:val="0"/>
+          <w:numId w:val="13"/>
+        </w:numPr>
+        <w:rPr>
+          <w:rFonts w:ascii="Arial" w:hAnsi="Arial" w:cs="Arial"/>
+          <w:lang w:val="en-CA"/>
+        </w:rPr>
+      </w:pPr>
+      <w:r>
+        <w:rPr>
+          <w:rFonts w:ascii="Arial" w:hAnsi="Arial" w:cs="Arial"/>
+          <w:b/>
+          <w:bCs/>
+          <w:lang w:val="en-CA"/>
+        </w:rPr>
+        <w:t>Limited New Features:</w:t>
+      </w:r>
+      <w:r>
+        <w:rPr>
+          <w:rFonts w:ascii="Arial" w:hAnsi="Arial" w:cs="Arial"/>
+          <w:lang w:val="en-CA"/>
+        </w:rPr>
+        <w:t> IPv4 lacks some advanced features inherent in IPv6, like built-in IPsec and more efficient routing.</w:t>
+      </w:r>
+    </w:p>
+    <w:p>
+      <w:pPr>
+        <w:ind w:left="360"/>
+        <w:rPr>
+          <w:rFonts w:ascii="Arial" w:hAnsi="Arial" w:cs="Arial"/>
+          <w:lang w:val="en-CA"/>
+        </w:rPr>
+      </w:pPr>
+      <w:r>
+        <w:rPr>
+          <w:rFonts w:ascii="Arial" w:hAnsi="Arial" w:cs="Arial"/>
+          <w:b/>
+          <w:bCs/>
+          <w:lang w:val="en-CA"/>
+        </w:rPr>
+        <w:t>Importance in a Medium-Sized Enterprise:</w:t>
+      </w:r>
+    </w:p>
+    <w:p>
+      <w:pPr>
+        <w:ind w:left="360"/>
+        <w:rPr>
+          <w:rFonts w:ascii="Arial" w:hAnsi="Arial" w:cs="Arial"/>
+          <w:lang w:val="en-CA"/>
+        </w:rPr>
+      </w:pPr>
+      <w:r>
+        <w:rPr>
+          <w:rFonts w:ascii="Arial" w:hAnsi="Arial" w:cs="Arial"/>
+          <w:lang w:val="en-CA"/>
+        </w:rPr>
+        <w:t>For a medium-sized enterprise, prioritizing continued IPv4 use offers significant benefits. Lower capital expenditure on new hardware and reduced operational expenditure due to existing skillsets are key. The simplicity of IPv4 leads to higher network uptime and quicker issue resolution, directly impacting business continuity. The "IPv4 is superior" argument is practical and risk-averse, leveraging proven efficacy and effective address management solutions. Maintaining robust IPv4 connectivity is paramount for seamless operations with business partners.</w:t>
+      </w:r>
+    </w:p>
+    <w:p>
+      <w:pPr>
+        <w:ind w:left="360"/>
+        <w:rPr>
+          <w:rFonts w:ascii="Arial" w:hAnsi="Arial" w:cs="Arial"/>
+          <w:lang w:val="en-CA"/>
+        </w:rPr>
+      </w:pPr>
+      <w:r>
+        <w:rPr>
+          <w:rFonts w:ascii="Arial" w:hAnsi="Arial" w:cs="Arial"/>
+          <w:b/>
+          <w:bCs/>
+          <w:lang w:val="en-CA"/>
+        </w:rPr>
+        <w:t>External Reference for Critical Review:</w:t>
+      </w:r>
+    </w:p>
+    <w:p>
+      <w:pPr>
+        <w:numPr>
+          <w:ilvl w:val="0"/>
+          <w:numId w:val="14"/>
+        </w:numPr>
+        <w:rPr>
+          <w:rFonts w:ascii="Arial" w:hAnsi="Arial" w:cs="Arial"/>
+          <w:lang w:val="en-CA"/>
+        </w:rPr>
+      </w:pPr>
+      <w:r>
+        <w:rPr>
+          <w:rFonts w:ascii="Arial" w:hAnsi="Arial" w:cs="Arial"/>
+          <w:lang w:val="en-CA"/>
+        </w:rPr>
+        <w:t>Kumar, G. (2018). </w:t>
+      </w:r>
+      <w:r>
+        <w:rPr>
+          <w:rFonts w:ascii="Arial" w:hAnsi="Arial" w:cs="Arial"/>
+          <w:i/>
+          <w:iCs/>
+          <w:lang w:val="en-CA"/>
+        </w:rPr>
+        <w:t>Why IPv4 is Better Than IPv6</w:t>
+      </w:r>
+      <w:r>
+        <w:rPr>
+          <w:rFonts w:ascii="Arial" w:hAnsi="Arial" w:cs="Arial"/>
+          <w:lang w:val="en-CA"/>
+        </w:rPr>
+        <w:t>. International Journal of Engineering Science and Computing, 8(8), 19047-19049.</w:t>
+      </w:r>
+    </w:p>
+    <w:p>
+      <w:pPr>
+        <w:ind w:left="360"/>
+        <w:rPr>
+          <w:rFonts w:ascii="Arial" w:hAnsi="Arial" w:cs="Arial"/>
+          <w:lang w:val="en-CA"/>
+        </w:rPr>
+      </w:pPr>
+      <w:r>
+        <w:rPr>
+          <w:rFonts w:ascii="Arial" w:hAnsi="Arial" w:cs="Arial"/>
+          <w:lang w:val="en-CA"/>
+        </w:rPr>
+        <w:pict w14:anchorId="3F4F1832">
+          <v:rect id="_x0000_i1038" style="width:0;height:1.5pt" o:hralign="center" o:hrstd="t" o:hr="t" fillcolor="#a0a0a0" stroked="f"/>
+        </w:pict>
+      </w:r>
+    </w:p>
+    <w:p>
+      <w:pPr>
+        <w:ind w:left="360"/>
+        <w:rPr>
+          <w:rFonts w:ascii="Arial" w:hAnsi="Arial" w:cs="Arial"/>
+          <w:b/>
+          <w:bCs/>
+          <w:lang w:val="en-CA"/>
+        </w:rPr>
+      </w:pPr>
+      <w:r>
+        <w:rPr>
+          <w:rFonts w:ascii="Arial" w:hAnsi="Arial" w:cs="Arial"/>
+          <w:b/>
+          <w:bCs/>
+          <w:lang w:val="en-CA"/>
+        </w:rPr>
+        <w:t>Example Additional Comments: Why IPv4 is Superior to IPv6</w:t>
+      </w:r>
+    </w:p>
+    <w:p>
+      <w:pPr>
+        <w:ind w:left="360"/>
+        <w:rPr>
+          <w:rFonts w:ascii="Arial" w:hAnsi="Arial" w:cs="Arial"/>
+          <w:lang w:val="en-CA"/>
+        </w:rPr>
+      </w:pPr>
+      <w:r>
+        <w:rPr>
+          <w:rFonts w:ascii="Arial" w:hAnsi="Arial" w:cs="Arial"/>
+          <w:lang w:val="en-CA"/>
+        </w:rPr>
+        <w:t>A specific concept highlighting IPv4's pragmatic superiority is the </w:t>
+      </w:r>
+      <w:r>
+        <w:rPr>
+          <w:rFonts w:ascii="Arial" w:hAnsi="Arial" w:cs="Arial"/>
+          <w:b/>
+          <w:bCs/>
+          <w:lang w:val="en-CA"/>
+        </w:rPr>
+        <w:t>strategic and optimized utilization of Network Address Translation (NAT)</w:t>
+      </w:r>
+      <w:r>
+        <w:rPr>
+          <w:rFonts w:ascii="Arial" w:hAnsi="Arial" w:cs="Arial"/>
+          <w:lang w:val="en-CA"/>
+        </w:rPr>
+        <w:t>. When implemented strategically, NAT offers substantial long-term benefits for organizations in an IPv4-dominant world.</w:t>
+      </w:r>
+    </w:p>
+    <w:p>
+      <w:pPr>
+        <w:ind w:left="360"/>
+        <w:rPr>
+          <w:rFonts w:ascii="Arial" w:hAnsi="Arial" w:cs="Arial"/>
+          <w:lang w:val="en-CA"/>
+        </w:rPr>
+      </w:pPr>
+      <w:r>
+        <w:rPr>
+          <w:rFonts w:ascii="Arial" w:hAnsi="Arial" w:cs="Arial"/>
+          <w:lang w:val="en-CA"/>
+        </w:rPr>
+        <w:t>An organization could benefit in these ways:</w:t>
+      </w:r>
+    </w:p>
+    <w:p>
+      <w:pPr>
+        <w:numPr>
+          <w:ilvl w:val="0"/>
+          <w:numId w:val="15"/>
+        </w:numPr>
+        <w:rPr>
+          <w:rFonts w:ascii="Arial" w:hAnsi="Arial" w:cs="Arial"/>
+          <w:lang w:val="en-CA"/>
+        </w:rPr>
+      </w:pPr>
+      <w:r>
+        <w:rPr>
+          <w:rFonts w:ascii="Arial" w:hAnsi="Arial" w:cs="Arial"/>
+          <w:b/>
+          <w:bCs/>
+          <w:lang w:val="en-CA"/>
+        </w:rPr>
+        <w:t>Cost Savings on Public IP Addresses:</w:t>
+      </w:r>
+      <w:r>
+        <w:rPr>
+          <w:rFonts w:ascii="Arial" w:hAnsi="Arial" w:cs="Arial"/>
+          <w:lang w:val="en-CA"/>
+        </w:rPr>
+        <w:t> NAT allows a single public IPv4 address to serve many internal devices, drastically cutting costs on acquiring scarce public IPs.</w:t>
+      </w:r>
+    </w:p>
+    <w:p>
+      <w:pPr>
+        <w:numPr>
+          <w:ilvl w:val="0"/>
+          <w:numId w:val="15"/>
+        </w:numPr>
+        <w:rPr>
+          <w:rFonts w:ascii="Arial" w:hAnsi="Arial" w:cs="Arial"/>
+          <w:lang w:val="en-CA"/>
+        </w:rPr>
+      </w:pPr>
+      <w:r>
+        <w:rPr>
+          <w:rFonts w:ascii="Arial" w:hAnsi="Arial" w:cs="Arial"/>
+          <w:b/>
+          <w:bCs/>
+          <w:lang w:val="en-CA"/>
+        </w:rPr>
+        <w:t>Enhanced Security Posture:</w:t>
+      </w:r>
+      <w:r>
+        <w:rPr>
+          <w:rFonts w:ascii="Arial" w:hAnsi="Arial" w:cs="Arial"/>
+          <w:lang w:val="en-CA"/>
+        </w:rPr>
+        <w:t> NAT inherently hides internal network topology, preventing direct external targeting of private IP addresses, thus improving security.</w:t>
+      </w:r>
+    </w:p>
+    <w:p>
+      <w:pPr>
+        <w:numPr>
+          <w:ilvl w:val="0"/>
+          <w:numId w:val="15"/>
+        </w:numPr>
+        <w:rPr>
+          <w:rFonts w:ascii="Arial" w:hAnsi="Arial" w:cs="Arial"/>
+          <w:lang w:val="en-CA"/>
+        </w:rPr>
+      </w:pPr>
+      <w:r>
+        <w:rPr>
+          <w:rFonts w:ascii="Arial" w:hAnsi="Arial" w:cs="Arial"/>
+          <w:b/>
+          <w:bCs/>
+          <w:lang w:val="en-CA"/>
+        </w:rPr>
+        <w:t>Simplified Network Management for Internal Resources:</w:t>
+      </w:r>
+      <w:r>
+        <w:rPr>
+          <w:rFonts w:ascii="Arial" w:hAnsi="Arial" w:cs="Arial"/>
+          <w:lang w:val="en-CA"/>
+        </w:rPr>
+        <w:t> Organizations can design internal networks using private IP ranges without worrying about public IP conflicts, simplifying planning and expansion.</w:t>
+      </w:r>
+    </w:p>
+    <w:p>
+      <w:pPr>
+        <w:numPr>
+          <w:ilvl w:val="0"/>
+          <w:numId w:val="15"/>
+        </w:numPr>
+        <w:rPr>
+          <w:rFonts w:ascii="Arial" w:hAnsi="Arial" w:cs="Arial"/>
+          <w:lang w:val="en-CA"/>
+        </w:rPr>
+      </w:pPr>
+      <w:r>
+        <w:rPr>
+          <w:rFonts w:ascii="Arial" w:hAnsi="Arial" w:cs="Arial"/>
+          <w:b/>
+          <w:bCs/>
+          <w:lang w:val="en-CA"/>
+        </w:rPr>
+        <w:lastRenderedPageBreak/>
+        <w:t>Smooth Integration with Existing Infrastructure:</w:t>
+      </w:r>
+      <w:r>
+        <w:rPr>
+          <w:rFonts w:ascii="Arial" w:hAnsi="Arial" w:cs="Arial"/>
+          <w:lang w:val="en-CA"/>
+        </w:rPr>
+        <w:t> NAT enables seamless operation for IPv4-centric applications and services, ensuring business continuity without costly upgrades or dual-stack complexities.</w:t>
+      </w:r>
+    </w:p>
+    <w:p>
+      <w:pPr>
+        <w:ind w:left="360"/>
+        <w:rPr>
+          <w:rFonts w:ascii="Arial" w:hAnsi="Arial" w:cs="Arial"/>
+          <w:lang w:val="en-CA"/>
+        </w:rPr>
+      </w:pPr>
+      <w:r>
+        <w:rPr>
+          <w:rFonts w:ascii="Arial" w:hAnsi="Arial" w:cs="Arial"/>
+          <w:b/>
+          <w:bCs/>
+          <w:lang w:val="en-CA"/>
+        </w:rPr>
+        <w:t>Example Implementation/Solution:</w:t>
+      </w:r>
+    </w:p>
+    <w:p>
+      <w:pPr>
+        <w:ind w:left="360"/>
+        <w:rPr>
+          <w:rFonts w:ascii="Arial" w:hAnsi="Arial" w:cs="Arial"/>
+          <w:lang w:val="en-CA"/>
+        </w:rPr>
+      </w:pPr>
+      <w:r>
+        <w:rPr>
+          <w:rFonts w:ascii="Arial" w:hAnsi="Arial" w:cs="Arial"/>
+          <w:lang w:val="en-CA"/>
+        </w:rPr>
+        <w:t>A medium-sized manufacturing company can optimize its IPv4 infrastructure by implementing a robust NAT solution at its network edge (e.g., firewalls with NAT capabilities). By assigning private IPv4 subnets internally and translating all outbound internet traffic to a few public IPv4 addresses, the company conserves public IPs, simplifies internal network design, enhances security by obfuscating internal addressing, and avoids the significant overhead of staff training and device upgrades for IPv6. This strategic embrace of NAT leverages IPv4's strengths for tangible operational and financial benefits, demonstrating that IPv4 with well-managed NAT remains a pragmatic choice.</w:t>
+      </w:r>
+    </w:p>
+    <w:p>
+      <w:pPr>
+        <w:ind w:left="360"/>
+        <w:rPr>
+          <w:rFonts w:ascii="Arial" w:hAnsi="Arial" w:cs="Arial"/>
+        </w:rPr>
+      </w:pPr>
+    </w:p>
+    <w:p>
+      <w:pPr>
+        <w:ind w:left="360"/>
+        <w:rPr>
+          <w:rFonts w:ascii="Arial" w:hAnsi="Arial" w:cs="Arial"/>
+        </w:rPr>
+      </w:pPr>
+    </w:p>
+    <w:p>
+      <w:pPr>
+        <w:ind w:left="360"/>
+        <w:rPr>
+          <w:rFonts w:ascii="Arial" w:hAnsi="Arial" w:cs="Arial"/>
+        </w:rPr>
+      </w:pPr>
+    </w:p>
+    <w:p>
+      <w:pPr>
+        <w:ind w:left="360"/>
+        <w:rPr>
+          <w:rFonts w:ascii="Arial" w:hAnsi="Arial" w:cs="Arial"/>
+        </w:rPr>
+      </w:pPr>
+    </w:p>
+    <w:p>
+      <w:pPr>
+        <w:ind w:left="360"/>
+        <w:rPr>
+          <w:rFonts w:ascii="Arial" w:hAnsi="Arial" w:cs="Arial"/>
+        </w:rPr>
+      </w:pPr>
+    </w:p>
+    <w:p>
+      <w:pPr>
+        <w:ind w:left="360"/>
+        <w:rPr>
+          <w:rFonts w:ascii="Arial" w:hAnsi="Arial" w:cs="Arial"/>
+        </w:rPr>
+      </w:pPr>
+    </w:p>
+    <w:p>
+      <w:pPr>
+        <w:ind w:left="360"/>
+        <w:rPr>
+          <w:rFonts w:ascii="Arial" w:hAnsi="Arial" w:cs="Arial"/>
+        </w:rPr>
+      </w:pPr>
+    </w:p>
+    <w:p>
+      <w:pPr>
+        <w:ind w:left="360"/>
+        <w:rPr>
+          <w:rFonts w:ascii="Arial" w:hAnsi="Arial" w:cs="Arial"/>
+        </w:rPr>
+      </w:pPr>
+    </w:p>
+    <w:p>
+      <w:pPr>
+        <w:ind w:left="360"/>
+        <w:rPr>
+          <w:rFonts w:ascii="Arial" w:hAnsi="Arial" w:cs="Arial"/>
+        </w:rPr>
+      </w:pPr>
+    </w:p>
+    <w:p>
+      <w:pPr>
+        <w:ind w:left="360"/>
+        <w:rPr>
+          <w:rFonts w:ascii="Arial" w:hAnsi="Arial" w:cs="Arial"/>
+        </w:rPr>
+      </w:pPr>
+    </w:p>
+    <w:p>
+      <w:pPr>
+        <w:ind w:left="360"/>
+        <w:rPr>
+          <w:rFonts w:ascii="Arial" w:hAnsi="Arial" w:cs="Arial"/>
+        </w:rPr>
+      </w:pPr>
+    </w:p>
+    <w:p>
+      <w:pPr>
         <w:pBdr>
           <w:bottom w:val="single" w:sz="6" w:space="1" w:color="auto"/>
         </w:pBdr>
@@ -5335,7 +6219,6 @@
         <w:rPr>
           <w:rFonts w:cstheme="minorHAnsi"/>
         </w:rPr>
-        <w:lastRenderedPageBreak/>
         <w:t xml:space="preserve">main topic (ex, IAM Fundamentals) - </w:t>
       </w:r>
       <w:proofErr w:type="gramStart"/>
@@ -5504,6 +6387,7 @@
         <w:rPr>
           <w:rFonts w:cstheme="minorHAnsi"/>
         </w:rPr>
+        <w:lastRenderedPageBreak/>
         <w:t xml:space="preserve">     2nd paragraph - critical thinking. pros and cons</w:t>
       </w:r>
       <w:r>
@@ -6384,6 +7268,304 @@
     </w:lvl>
   </w:abstractNum>
   <w:abstractNum w:abstractNumId="5" w15:restartNumberingAfterBreak="0">
+    <w:nsid w:val="2A2053DD"/>
+    <w:multiLevelType w:val="multilevel"/>
+    <w:tmpl w:val="13E6BBE2"/>
+    <w:lvl w:ilvl="0">
+      <w:start w:val="1"/>
+      <w:numFmt w:val="bullet"/>
+      <w:lvlText w:val=""/>
+      <w:lvlJc w:val="left"/>
+      <w:pPr>
+        <w:tabs>
+          <w:tab w:val="num" w:pos="720"/>
+        </w:tabs>
+        <w:ind w:left="720" w:hanging="360"/>
+      </w:pPr>
+      <w:rPr>
+        <w:rFonts w:ascii="Symbol" w:hAnsi="Symbol" w:hint="default"/>
+        <w:sz w:val="20"/>
+      </w:rPr>
+    </w:lvl>
+    <w:lvl w:ilvl="1" w:tentative="1">
+      <w:start w:val="1"/>
+      <w:numFmt w:val="bullet"/>
+      <w:lvlText w:val="o"/>
+      <w:lvlJc w:val="left"/>
+      <w:pPr>
+        <w:tabs>
+          <w:tab w:val="num" w:pos="1440"/>
+        </w:tabs>
+        <w:ind w:left="1440" w:hanging="360"/>
+      </w:pPr>
+      <w:rPr>
+        <w:rFonts w:ascii="Courier New" w:hAnsi="Courier New" w:hint="default"/>
+        <w:sz w:val="20"/>
+      </w:rPr>
+    </w:lvl>
+    <w:lvl w:ilvl="2" w:tentative="1">
+      <w:start w:val="1"/>
+      <w:numFmt w:val="bullet"/>
+      <w:lvlText w:val=""/>
+      <w:lvlJc w:val="left"/>
+      <w:pPr>
+        <w:tabs>
+          <w:tab w:val="num" w:pos="2160"/>
+        </w:tabs>
+        <w:ind w:left="2160" w:hanging="360"/>
+      </w:pPr>
+      <w:rPr>
+        <w:rFonts w:ascii="Wingdings" w:hAnsi="Wingdings" w:hint="default"/>
+        <w:sz w:val="20"/>
+      </w:rPr>
+    </w:lvl>
+    <w:lvl w:ilvl="3" w:tentative="1">
+      <w:start w:val="1"/>
+      <w:numFmt w:val="bullet"/>
+      <w:lvlText w:val=""/>
+      <w:lvlJc w:val="left"/>
+      <w:pPr>
+        <w:tabs>
+          <w:tab w:val="num" w:pos="2880"/>
+        </w:tabs>
+        <w:ind w:left="2880" w:hanging="360"/>
+      </w:pPr>
+      <w:rPr>
+        <w:rFonts w:ascii="Wingdings" w:hAnsi="Wingdings" w:hint="default"/>
+        <w:sz w:val="20"/>
+      </w:rPr>
+    </w:lvl>
+    <w:lvl w:ilvl="4" w:tentative="1">
+      <w:start w:val="1"/>
+      <w:numFmt w:val="bullet"/>
+      <w:lvlText w:val=""/>
+      <w:lvlJc w:val="left"/>
+      <w:pPr>
+        <w:tabs>
+          <w:tab w:val="num" w:pos="3600"/>
+        </w:tabs>
+        <w:ind w:left="3600" w:hanging="360"/>
+      </w:pPr>
+      <w:rPr>
+        <w:rFonts w:ascii="Wingdings" w:hAnsi="Wingdings" w:hint="default"/>
+        <w:sz w:val="20"/>
+      </w:rPr>
+    </w:lvl>
+    <w:lvl w:ilvl="5" w:tentative="1">
+      <w:start w:val="1"/>
+      <w:numFmt w:val="bullet"/>
+      <w:lvlText w:val=""/>
+      <w:lvlJc w:val="left"/>
+      <w:pPr>
+        <w:tabs>
+          <w:tab w:val="num" w:pos="4320"/>
+        </w:tabs>
+        <w:ind w:left="4320" w:hanging="360"/>
+      </w:pPr>
+      <w:rPr>
+        <w:rFonts w:ascii="Wingdings" w:hAnsi="Wingdings" w:hint="default"/>
+        <w:sz w:val="20"/>
+      </w:rPr>
+    </w:lvl>
+    <w:lvl w:ilvl="6" w:tentative="1">
+      <w:start w:val="1"/>
+      <w:numFmt w:val="bullet"/>
+      <w:lvlText w:val=""/>
+      <w:lvlJc w:val="left"/>
+      <w:pPr>
+        <w:tabs>
+          <w:tab w:val="num" w:pos="5040"/>
+        </w:tabs>
+        <w:ind w:left="5040" w:hanging="360"/>
+      </w:pPr>
+      <w:rPr>
+        <w:rFonts w:ascii="Wingdings" w:hAnsi="Wingdings" w:hint="default"/>
+        <w:sz w:val="20"/>
+      </w:rPr>
+    </w:lvl>
+    <w:lvl w:ilvl="7" w:tentative="1">
+      <w:start w:val="1"/>
+      <w:numFmt w:val="bullet"/>
+      <w:lvlText w:val=""/>
+      <w:lvlJc w:val="left"/>
+      <w:pPr>
+        <w:tabs>
+          <w:tab w:val="num" w:pos="5760"/>
+        </w:tabs>
+        <w:ind w:left="5760" w:hanging="360"/>
+      </w:pPr>
+      <w:rPr>
+        <w:rFonts w:ascii="Wingdings" w:hAnsi="Wingdings" w:hint="default"/>
+        <w:sz w:val="20"/>
+      </w:rPr>
+    </w:lvl>
+    <w:lvl w:ilvl="8" w:tentative="1">
+      <w:start w:val="1"/>
+      <w:numFmt w:val="bullet"/>
+      <w:lvlText w:val=""/>
+      <w:lvlJc w:val="left"/>
+      <w:pPr>
+        <w:tabs>
+          <w:tab w:val="num" w:pos="6480"/>
+        </w:tabs>
+        <w:ind w:left="6480" w:hanging="360"/>
+      </w:pPr>
+      <w:rPr>
+        <w:rFonts w:ascii="Wingdings" w:hAnsi="Wingdings" w:hint="default"/>
+        <w:sz w:val="20"/>
+      </w:rPr>
+    </w:lvl>
+  </w:abstractNum>
+  <w:abstractNum w:abstractNumId="6" w15:restartNumberingAfterBreak="0">
+    <w:nsid w:val="3AA33587"/>
+    <w:multiLevelType w:val="multilevel"/>
+    <w:tmpl w:val="8A1E0C96"/>
+    <w:lvl w:ilvl="0">
+      <w:start w:val="1"/>
+      <w:numFmt w:val="bullet"/>
+      <w:lvlText w:val=""/>
+      <w:lvlJc w:val="left"/>
+      <w:pPr>
+        <w:tabs>
+          <w:tab w:val="num" w:pos="720"/>
+        </w:tabs>
+        <w:ind w:left="720" w:hanging="360"/>
+      </w:pPr>
+      <w:rPr>
+        <w:rFonts w:ascii="Symbol" w:hAnsi="Symbol" w:hint="default"/>
+        <w:sz w:val="20"/>
+      </w:rPr>
+    </w:lvl>
+    <w:lvl w:ilvl="1" w:tentative="1">
+      <w:start w:val="1"/>
+      <w:numFmt w:val="bullet"/>
+      <w:lvlText w:val="o"/>
+      <w:lvlJc w:val="left"/>
+      <w:pPr>
+        <w:tabs>
+          <w:tab w:val="num" w:pos="1440"/>
+        </w:tabs>
+        <w:ind w:left="1440" w:hanging="360"/>
+      </w:pPr>
+      <w:rPr>
+        <w:rFonts w:ascii="Courier New" w:hAnsi="Courier New" w:hint="default"/>
+        <w:sz w:val="20"/>
+      </w:rPr>
+    </w:lvl>
+    <w:lvl w:ilvl="2" w:tentative="1">
+      <w:start w:val="1"/>
+      <w:numFmt w:val="bullet"/>
+      <w:lvlText w:val=""/>
+      <w:lvlJc w:val="left"/>
+      <w:pPr>
+        <w:tabs>
+          <w:tab w:val="num" w:pos="2160"/>
+        </w:tabs>
+        <w:ind w:left="2160" w:hanging="360"/>
+      </w:pPr>
+      <w:rPr>
+        <w:rFonts w:ascii="Wingdings" w:hAnsi="Wingdings" w:hint="default"/>
+        <w:sz w:val="20"/>
+      </w:rPr>
+    </w:lvl>
+    <w:lvl w:ilvl="3" w:tentative="1">
+      <w:start w:val="1"/>
+      <w:numFmt w:val="bullet"/>
+      <w:lvlText w:val=""/>
+      <w:lvlJc w:val="left"/>
+      <w:pPr>
+        <w:tabs>
+          <w:tab w:val="num" w:pos="2880"/>
+        </w:tabs>
+        <w:ind w:left="2880" w:hanging="360"/>
+      </w:pPr>
+      <w:rPr>
+        <w:rFonts w:ascii="Wingdings" w:hAnsi="Wingdings" w:hint="default"/>
+        <w:sz w:val="20"/>
+      </w:rPr>
+    </w:lvl>
+    <w:lvl w:ilvl="4" w:tentative="1">
+      <w:start w:val="1"/>
+      <w:numFmt w:val="bullet"/>
+      <w:lvlText w:val=""/>
+      <w:lvlJc w:val="left"/>
+      <w:pPr>
+        <w:tabs>
+          <w:tab w:val="num" w:pos="3600"/>
+        </w:tabs>
+        <w:ind w:left="3600" w:hanging="360"/>
+      </w:pPr>
+      <w:rPr>
+        <w:rFonts w:ascii="Wingdings" w:hAnsi="Wingdings" w:hint="default"/>
+        <w:sz w:val="20"/>
+      </w:rPr>
+    </w:lvl>
+    <w:lvl w:ilvl="5" w:tentative="1">
+      <w:start w:val="1"/>
+      <w:numFmt w:val="bullet"/>
+      <w:lvlText w:val=""/>
+      <w:lvlJc w:val="left"/>
+      <w:pPr>
+        <w:tabs>
+          <w:tab w:val="num" w:pos="4320"/>
+        </w:tabs>
+        <w:ind w:left="4320" w:hanging="360"/>
+      </w:pPr>
+      <w:rPr>
+        <w:rFonts w:ascii="Wingdings" w:hAnsi="Wingdings" w:hint="default"/>
+        <w:sz w:val="20"/>
+      </w:rPr>
+    </w:lvl>
+    <w:lvl w:ilvl="6" w:tentative="1">
+      <w:start w:val="1"/>
+      <w:numFmt w:val="bullet"/>
+      <w:lvlText w:val=""/>
+      <w:lvlJc w:val="left"/>
+      <w:pPr>
+        <w:tabs>
+          <w:tab w:val="num" w:pos="5040"/>
+        </w:tabs>
+        <w:ind w:left="5040" w:hanging="360"/>
+      </w:pPr>
+      <w:rPr>
+        <w:rFonts w:ascii="Wingdings" w:hAnsi="Wingdings" w:hint="default"/>
+        <w:sz w:val="20"/>
+      </w:rPr>
+    </w:lvl>
+    <w:lvl w:ilvl="7" w:tentative="1">
+      <w:start w:val="1"/>
+      <w:numFmt w:val="bullet"/>
+      <w:lvlText w:val=""/>
+      <w:lvlJc w:val="left"/>
+      <w:pPr>
+        <w:tabs>
+          <w:tab w:val="num" w:pos="5760"/>
+        </w:tabs>
+        <w:ind w:left="5760" w:hanging="360"/>
+      </w:pPr>
+      <w:rPr>
+        <w:rFonts w:ascii="Wingdings" w:hAnsi="Wingdings" w:hint="default"/>
+        <w:sz w:val="20"/>
+      </w:rPr>
+    </w:lvl>
+    <w:lvl w:ilvl="8" w:tentative="1">
+      <w:start w:val="1"/>
+      <w:numFmt w:val="bullet"/>
+      <w:lvlText w:val=""/>
+      <w:lvlJc w:val="left"/>
+      <w:pPr>
+        <w:tabs>
+          <w:tab w:val="num" w:pos="6480"/>
+        </w:tabs>
+        <w:ind w:left="6480" w:hanging="360"/>
+      </w:pPr>
+      <w:rPr>
+        <w:rFonts w:ascii="Wingdings" w:hAnsi="Wingdings" w:hint="default"/>
+        <w:sz w:val="20"/>
+      </w:rPr>
+    </w:lvl>
+  </w:abstractNum>
+  <w:abstractNum w:abstractNumId="7" w15:restartNumberingAfterBreak="0">
     <w:nsid w:val="47361BD3"/>
     <w:multiLevelType w:val="hybridMultilevel"/>
     <w:tmpl w:val="C46AC358"/>
@@ -6472,7 +7654,156 @@
       </w:pPr>
     </w:lvl>
   </w:abstractNum>
-  <w:abstractNum w:abstractNumId="6" w15:restartNumberingAfterBreak="0">
+  <w:abstractNum w:abstractNumId="8" w15:restartNumberingAfterBreak="0">
+    <w:nsid w:val="496B477C"/>
+    <w:multiLevelType w:val="multilevel"/>
+    <w:tmpl w:val="4A5E8700"/>
+    <w:lvl w:ilvl="0">
+      <w:start w:val="1"/>
+      <w:numFmt w:val="bullet"/>
+      <w:lvlText w:val=""/>
+      <w:lvlJc w:val="left"/>
+      <w:pPr>
+        <w:tabs>
+          <w:tab w:val="num" w:pos="720"/>
+        </w:tabs>
+        <w:ind w:left="720" w:hanging="360"/>
+      </w:pPr>
+      <w:rPr>
+        <w:rFonts w:ascii="Symbol" w:hAnsi="Symbol" w:hint="default"/>
+        <w:sz w:val="20"/>
+      </w:rPr>
+    </w:lvl>
+    <w:lvl w:ilvl="1" w:tentative="1">
+      <w:start w:val="1"/>
+      <w:numFmt w:val="bullet"/>
+      <w:lvlText w:val="o"/>
+      <w:lvlJc w:val="left"/>
+      <w:pPr>
+        <w:tabs>
+          <w:tab w:val="num" w:pos="1440"/>
+        </w:tabs>
+        <w:ind w:left="1440" w:hanging="360"/>
+      </w:pPr>
+      <w:rPr>
+        <w:rFonts w:ascii="Courier New" w:hAnsi="Courier New" w:hint="default"/>
+        <w:sz w:val="20"/>
+      </w:rPr>
+    </w:lvl>
+    <w:lvl w:ilvl="2" w:tentative="1">
+      <w:start w:val="1"/>
+      <w:numFmt w:val="bullet"/>
+      <w:lvlText w:val=""/>
+      <w:lvlJc w:val="left"/>
+      <w:pPr>
+        <w:tabs>
+          <w:tab w:val="num" w:pos="2160"/>
+        </w:tabs>
+        <w:ind w:left="2160" w:hanging="360"/>
+      </w:pPr>
+      <w:rPr>
+        <w:rFonts w:ascii="Wingdings" w:hAnsi="Wingdings" w:hint="default"/>
+        <w:sz w:val="20"/>
+      </w:rPr>
+    </w:lvl>
+    <w:lvl w:ilvl="3" w:tentative="1">
+      <w:start w:val="1"/>
+      <w:numFmt w:val="bullet"/>
+      <w:lvlText w:val=""/>
+      <w:lvlJc w:val="left"/>
+      <w:pPr>
+        <w:tabs>
+          <w:tab w:val="num" w:pos="2880"/>
+        </w:tabs>
+        <w:ind w:left="2880" w:hanging="360"/>
+      </w:pPr>
+      <w:rPr>
+        <w:rFonts w:ascii="Wingdings" w:hAnsi="Wingdings" w:hint="default"/>
+        <w:sz w:val="20"/>
+      </w:rPr>
+    </w:lvl>
+    <w:lvl w:ilvl="4" w:tentative="1">
+      <w:start w:val="1"/>
+      <w:numFmt w:val="bullet"/>
+      <w:lvlText w:val=""/>
+      <w:lvlJc w:val="left"/>
+      <w:pPr>
+        <w:tabs>
+          <w:tab w:val="num" w:pos="3600"/>
+        </w:tabs>
+        <w:ind w:left="3600" w:hanging="360"/>
+      </w:pPr>
+      <w:rPr>
+        <w:rFonts w:ascii="Wingdings" w:hAnsi="Wingdings" w:hint="default"/>
+        <w:sz w:val="20"/>
+      </w:rPr>
+    </w:lvl>
+    <w:lvl w:ilvl="5" w:tentative="1">
+      <w:start w:val="1"/>
+      <w:numFmt w:val="bullet"/>
+      <w:lvlText w:val=""/>
+      <w:lvlJc w:val="left"/>
+      <w:pPr>
+        <w:tabs>
+          <w:tab w:val="num" w:pos="4320"/>
+        </w:tabs>
+        <w:ind w:left="4320" w:hanging="360"/>
+      </w:pPr>
+      <w:rPr>
+        <w:rFonts w:ascii="Wingdings" w:hAnsi="Wingdings" w:hint="default"/>
+        <w:sz w:val="20"/>
+      </w:rPr>
+    </w:lvl>
+    <w:lvl w:ilvl="6" w:tentative="1">
+      <w:start w:val="1"/>
+      <w:numFmt w:val="bullet"/>
+      <w:lvlText w:val=""/>
+      <w:lvlJc w:val="left"/>
+      <w:pPr>
+        <w:tabs>
+          <w:tab w:val="num" w:pos="5040"/>
+        </w:tabs>
+        <w:ind w:left="5040" w:hanging="360"/>
+      </w:pPr>
+      <w:rPr>
+        <w:rFonts w:ascii="Wingdings" w:hAnsi="Wingdings" w:hint="default"/>
+        <w:sz w:val="20"/>
+      </w:rPr>
+    </w:lvl>
+    <w:lvl w:ilvl="7" w:tentative="1">
+      <w:start w:val="1"/>
+      <w:numFmt w:val="bullet"/>
+      <w:lvlText w:val=""/>
+      <w:lvlJc w:val="left"/>
+      <w:pPr>
+        <w:tabs>
+          <w:tab w:val="num" w:pos="5760"/>
+        </w:tabs>
+        <w:ind w:left="5760" w:hanging="360"/>
+      </w:pPr>
+      <w:rPr>
+        <w:rFonts w:ascii="Wingdings" w:hAnsi="Wingdings" w:hint="default"/>
+        <w:sz w:val="20"/>
+      </w:rPr>
+    </w:lvl>
+    <w:lvl w:ilvl="8" w:tentative="1">
+      <w:start w:val="1"/>
+      <w:numFmt w:val="bullet"/>
+      <w:lvlText w:val=""/>
+      <w:lvlJc w:val="left"/>
+      <w:pPr>
+        <w:tabs>
+          <w:tab w:val="num" w:pos="6480"/>
+        </w:tabs>
+        <w:ind w:left="6480" w:hanging="360"/>
+      </w:pPr>
+      <w:rPr>
+        <w:rFonts w:ascii="Wingdings" w:hAnsi="Wingdings" w:hint="default"/>
+        <w:sz w:val="20"/>
+      </w:rPr>
+    </w:lvl>
+  </w:abstractNum>
+  <w:abstractNum w:abstractNumId="9" w15:restartNumberingAfterBreak="0">
     <w:nsid w:val="4EF717A3"/>
     <w:multiLevelType w:val="hybridMultilevel"/>
     <w:tmpl w:val="E71CD0CE"/>
@@ -6585,7 +7916,7 @@
       </w:rPr>
     </w:lvl>
   </w:abstractNum>
-  <w:abstractNum w:abstractNumId="7" w15:restartNumberingAfterBreak="0">
+  <w:abstractNum w:abstractNumId="10" w15:restartNumberingAfterBreak="0">
     <w:nsid w:val="509B0DF4"/>
     <w:multiLevelType w:val="hybridMultilevel"/>
     <w:tmpl w:val="EE16611A"/>
@@ -6698,7 +8029,7 @@
       </w:rPr>
     </w:lvl>
   </w:abstractNum>
-  <w:abstractNum w:abstractNumId="8" w15:restartNumberingAfterBreak="0">
+  <w:abstractNum w:abstractNumId="11" w15:restartNumberingAfterBreak="0">
     <w:nsid w:val="62082A36"/>
     <w:multiLevelType w:val="hybridMultilevel"/>
     <w:tmpl w:val="23F278F4"/>
@@ -6811,7 +8142,7 @@
       </w:rPr>
     </w:lvl>
   </w:abstractNum>
-  <w:abstractNum w:abstractNumId="9" w15:restartNumberingAfterBreak="0">
+  <w:abstractNum w:abstractNumId="12" w15:restartNumberingAfterBreak="0">
     <w:nsid w:val="62F77174"/>
     <w:multiLevelType w:val="hybridMultilevel"/>
     <w:tmpl w:val="5C8022BE"/>
@@ -6900,7 +8231,156 @@
       </w:pPr>
     </w:lvl>
   </w:abstractNum>
-  <w:abstractNum w:abstractNumId="10" w15:restartNumberingAfterBreak="0">
+  <w:abstractNum w:abstractNumId="13" w15:restartNumberingAfterBreak="0">
+    <w:nsid w:val="73DD467E"/>
+    <w:multiLevelType w:val="multilevel"/>
+    <w:tmpl w:val="2B26A898"/>
+    <w:lvl w:ilvl="0">
+      <w:start w:val="1"/>
+      <w:numFmt w:val="bullet"/>
+      <w:lvlText w:val=""/>
+      <w:lvlJc w:val="left"/>
+      <w:pPr>
+        <w:tabs>
+          <w:tab w:val="num" w:pos="720"/>
+        </w:tabs>
+        <w:ind w:left="720" w:hanging="360"/>
+      </w:pPr>
+      <w:rPr>
+        <w:rFonts w:ascii="Symbol" w:hAnsi="Symbol" w:hint="default"/>
+        <w:sz w:val="20"/>
+      </w:rPr>
+    </w:lvl>
+    <w:lvl w:ilvl="1" w:tentative="1">
+      <w:start w:val="1"/>
+      <w:numFmt w:val="bullet"/>
+      <w:lvlText w:val="o"/>
+      <w:lvlJc w:val="left"/>
+      <w:pPr>
+        <w:tabs>
+          <w:tab w:val="num" w:pos="1440"/>
+        </w:tabs>
+        <w:ind w:left="1440" w:hanging="360"/>
+      </w:pPr>
+      <w:rPr>
+        <w:rFonts w:ascii="Courier New" w:hAnsi="Courier New" w:hint="default"/>
+        <w:sz w:val="20"/>
+      </w:rPr>
+    </w:lvl>
+    <w:lvl w:ilvl="2" w:tentative="1">
+      <w:start w:val="1"/>
+      <w:numFmt w:val="bullet"/>
+      <w:lvlText w:val=""/>
+      <w:lvlJc w:val="left"/>
+      <w:pPr>
+        <w:tabs>
+          <w:tab w:val="num" w:pos="2160"/>
+        </w:tabs>
+        <w:ind w:left="2160" w:hanging="360"/>
+      </w:pPr>
+      <w:rPr>
+        <w:rFonts w:ascii="Wingdings" w:hAnsi="Wingdings" w:hint="default"/>
+        <w:sz w:val="20"/>
+      </w:rPr>
+    </w:lvl>
+    <w:lvl w:ilvl="3" w:tentative="1">
+      <w:start w:val="1"/>
+      <w:numFmt w:val="bullet"/>
+      <w:lvlText w:val=""/>
+      <w:lvlJc w:val="left"/>
+      <w:pPr>
+        <w:tabs>
+          <w:tab w:val="num" w:pos="2880"/>
+        </w:tabs>
+        <w:ind w:left="2880" w:hanging="360"/>
+      </w:pPr>
+      <w:rPr>
+        <w:rFonts w:ascii="Wingdings" w:hAnsi="Wingdings" w:hint="default"/>
+        <w:sz w:val="20"/>
+      </w:rPr>
+    </w:lvl>
+    <w:lvl w:ilvl="4" w:tentative="1">
+      <w:start w:val="1"/>
+      <w:numFmt w:val="bullet"/>
+      <w:lvlText w:val=""/>
+      <w:lvlJc w:val="left"/>
+      <w:pPr>
+        <w:tabs>
+          <w:tab w:val="num" w:pos="3600"/>
+        </w:tabs>
+        <w:ind w:left="3600" w:hanging="360"/>
+      </w:pPr>
+      <w:rPr>
+        <w:rFonts w:ascii="Wingdings" w:hAnsi="Wingdings" w:hint="default"/>
+        <w:sz w:val="20"/>
+      </w:rPr>
+    </w:lvl>
+    <w:lvl w:ilvl="5" w:tentative="1">
+      <w:start w:val="1"/>
+      <w:numFmt w:val="bullet"/>
+      <w:lvlText w:val=""/>
+      <w:lvlJc w:val="left"/>
+      <w:pPr>
+        <w:tabs>
+          <w:tab w:val="num" w:pos="4320"/>
+        </w:tabs>
+        <w:ind w:left="4320" w:hanging="360"/>
+      </w:pPr>
+      <w:rPr>
+        <w:rFonts w:ascii="Wingdings" w:hAnsi="Wingdings" w:hint="default"/>
+        <w:sz w:val="20"/>
+      </w:rPr>
+    </w:lvl>
+    <w:lvl w:ilvl="6" w:tentative="1">
+      <w:start w:val="1"/>
+      <w:numFmt w:val="bullet"/>
+      <w:lvlText w:val=""/>
+      <w:lvlJc w:val="left"/>
+      <w:pPr>
+        <w:tabs>
+          <w:tab w:val="num" w:pos="5040"/>
+        </w:tabs>
+        <w:ind w:left="5040" w:hanging="360"/>
+      </w:pPr>
+      <w:rPr>
+        <w:rFonts w:ascii="Wingdings" w:hAnsi="Wingdings" w:hint="default"/>
+        <w:sz w:val="20"/>
+      </w:rPr>
+    </w:lvl>
+    <w:lvl w:ilvl="7" w:tentative="1">
+      <w:start w:val="1"/>
+      <w:numFmt w:val="bullet"/>
+      <w:lvlText w:val=""/>
+      <w:lvlJc w:val="left"/>
+      <w:pPr>
+        <w:tabs>
+          <w:tab w:val="num" w:pos="5760"/>
+        </w:tabs>
+        <w:ind w:left="5760" w:hanging="360"/>
+      </w:pPr>
+      <w:rPr>
+        <w:rFonts w:ascii="Wingdings" w:hAnsi="Wingdings" w:hint="default"/>
+        <w:sz w:val="20"/>
+      </w:rPr>
+    </w:lvl>
+    <w:lvl w:ilvl="8" w:tentative="1">
+      <w:start w:val="1"/>
+      <w:numFmt w:val="bullet"/>
+      <w:lvlText w:val=""/>
+      <w:lvlJc w:val="left"/>
+      <w:pPr>
+        <w:tabs>
+          <w:tab w:val="num" w:pos="6480"/>
+        </w:tabs>
+        <w:ind w:left="6480" w:hanging="360"/>
+      </w:pPr>
+      <w:rPr>
+        <w:rFonts w:ascii="Wingdings" w:hAnsi="Wingdings" w:hint="default"/>
+        <w:sz w:val="20"/>
+      </w:rPr>
+    </w:lvl>
+  </w:abstractNum>
+  <w:abstractNum w:abstractNumId="14" w15:restartNumberingAfterBreak="0">
     <w:nsid w:val="76DC14B2"/>
     <w:multiLevelType w:val="hybridMultilevel"/>
     <w:tmpl w:val="6D5AA816"/>
@@ -6993,19 +8473,19 @@
     <w:abstractNumId w:val="1"/>
   </w:num>
   <w:num w:numId="3" w16cid:durableId="499272015">
-    <w:abstractNumId w:val="9"/>
+    <w:abstractNumId w:val="12"/>
   </w:num>
   <w:num w:numId="4" w16cid:durableId="1467501691">
-    <w:abstractNumId w:val="10"/>
+    <w:abstractNumId w:val="14"/>
   </w:num>
   <w:num w:numId="5" w16cid:durableId="1424953769">
-    <w:abstractNumId w:val="5"/>
+    <w:abstractNumId w:val="7"/>
   </w:num>
   <w:num w:numId="6" w16cid:durableId="1288505514">
     <w:abstractNumId w:val="2"/>
   </w:num>
   <w:num w:numId="7" w16cid:durableId="183638439">
-    <w:abstractNumId w:val="7"/>
+    <w:abstractNumId w:val="10"/>
   </w:num>
   <w:num w:numId="8" w16cid:durableId="963654900">
     <w:abstractNumId w:val="4"/>
@@ -7014,9 +8494,21 @@
     <w:abstractNumId w:val="3"/>
   </w:num>
   <w:num w:numId="10" w16cid:durableId="70087933">
+    <w:abstractNumId w:val="11"/>
+  </w:num>
+  <w:num w:numId="11" w16cid:durableId="561067613">
+    <w:abstractNumId w:val="9"/>
+  </w:num>
+  <w:num w:numId="12" w16cid:durableId="800608714">
+    <w:abstractNumId w:val="5"/>
+  </w:num>
+  <w:num w:numId="13" w16cid:durableId="728260522">
+    <w:abstractNumId w:val="13"/>
+  </w:num>
+  <w:num w:numId="14" w16cid:durableId="1506746274">
     <w:abstractNumId w:val="8"/>
   </w:num>
-  <w:num w:numId="11" w16cid:durableId="561067613">
+  <w:num w:numId="15" w16cid:durableId="504976847">
     <w:abstractNumId w:val="6"/>
   </w:num>
 </w:numbering>
@@ -7428,7 +8920,6 @@
   <w:style w:type="character" w:default="1" w:styleId="DefaultParagraphFont">
     <w:name w:val="Default Paragraph Font"/>
     <w:uiPriority w:val="1"/>
-    <w:semiHidden/>
     <w:unhideWhenUsed/>
   </w:style>
   <w:style w:type="table" w:default="1" w:styleId="TableNormal">
@@ -7921,18 +9412,18 @@
 </file>
 
 <file path=customXml/item1.xml><?xml version="1.0" encoding="utf-8"?>
+<p:properties xmlns:p="http://schemas.microsoft.com/office/2006/metadata/properties" xmlns:xsi="http://www.w3.org/2001/XMLSchema-instance" xmlns:pc="http://schemas.microsoft.com/office/infopath/2007/PartnerControls">
+  <documentManagement/>
+</p:properties>
+</file>
+
+<file path=customXml/item2.xml><?xml version="1.0" encoding="utf-8"?>
 <?mso-contentType ?>
 <FormTemplates xmlns="http://schemas.microsoft.com/sharepoint/v3/contenttype/forms">
   <Display>DocumentLibraryForm</Display>
   <Edit>DocumentLibraryForm</Edit>
   <New>DocumentLibraryForm</New>
 </FormTemplates>
-</file>
-
-<file path=customXml/item2.xml><?xml version="1.0" encoding="utf-8"?>
-<p:properties xmlns:p="http://schemas.microsoft.com/office/2006/metadata/properties" xmlns:xsi="http://www.w3.org/2001/XMLSchema-instance" xmlns:pc="http://schemas.microsoft.com/office/infopath/2007/PartnerControls">
-  <documentManagement/>
-</p:properties>
 </file>
 
 <file path=customXml/item3.xml><?xml version="1.0" encoding="utf-8"?>
@@ -8050,18 +9541,18 @@
 </file>
 
 <file path=customXml/itemProps1.xml><?xml version="1.0" encoding="utf-8"?>
-<ds:datastoreItem xmlns:ds="http://schemas.openxmlformats.org/officeDocument/2006/customXml" ds:itemID="{10228F7F-C900-4869-AB18-2BD3E8366080}">
+<ds:datastoreItem xmlns:ds="http://schemas.openxmlformats.org/officeDocument/2006/customXml" ds:itemID="{5233B0C3-51FB-482A-9663-F4F9E4DE5930}">
   <ds:schemaRefs>
-    <ds:schemaRef ds:uri="http://schemas.microsoft.com/sharepoint/v3/contenttype/forms"/>
+    <ds:schemaRef ds:uri="http://schemas.microsoft.com/office/2006/metadata/properties"/>
+    <ds:schemaRef ds:uri="http://schemas.microsoft.com/office/infopath/2007/PartnerControls"/>
   </ds:schemaRefs>
 </ds:datastoreItem>
 </file>
 
 <file path=customXml/itemProps2.xml><?xml version="1.0" encoding="utf-8"?>
-<ds:datastoreItem xmlns:ds="http://schemas.openxmlformats.org/officeDocument/2006/customXml" ds:itemID="{5233B0C3-51FB-482A-9663-F4F9E4DE5930}">
+<ds:datastoreItem xmlns:ds="http://schemas.openxmlformats.org/officeDocument/2006/customXml" ds:itemID="{10228F7F-C900-4869-AB18-2BD3E8366080}">
   <ds:schemaRefs>
-    <ds:schemaRef ds:uri="http://schemas.microsoft.com/office/2006/metadata/properties"/>
-    <ds:schemaRef ds:uri="http://schemas.microsoft.com/office/infopath/2007/PartnerControls"/>
+    <ds:schemaRef ds:uri="http://schemas.microsoft.com/sharepoint/v3/contenttype/forms"/>
   </ds:schemaRefs>
 </ds:datastoreItem>
 </file>

</xml_diff>